<commit_message>
added first draft UML
</commit_message>
<xml_diff>
--- a/docs/DesignDocument.docx
+++ b/docs/DesignDocument.docx
@@ -177,11 +177,19 @@
         <w:ind w:right="3" w:firstLine="0"/>
         <w:jc w:val="center"/>
       </w:pPr>
+      <w:proofErr w:type="spellStart"/>
       <w:r>
         <w:rPr>
           <w:sz w:val="36"/>
         </w:rPr>
-        <w:t>Guntas Grewal</w:t>
+        <w:t>Guntas</w:t>
+      </w:r>
+      <w:proofErr w:type="spellEnd"/>
+      <w:r>
+        <w:rPr>
+          <w:sz w:val="36"/>
+        </w:rPr>
+        <w:t xml:space="preserve"> Grewal</w:t>
       </w:r>
     </w:p>
     <w:p>
@@ -207,8 +215,16 @@
         <w:rPr>
           <w:sz w:val="36"/>
         </w:rPr>
-        <w:t>Andrew Murell</w:t>
-      </w:r>
+        <w:t xml:space="preserve">Andrew </w:t>
+      </w:r>
+      <w:proofErr w:type="spellStart"/>
+      <w:r>
+        <w:rPr>
+          <w:sz w:val="36"/>
+        </w:rPr>
+        <w:t>Murell</w:t>
+      </w:r>
+      <w:proofErr w:type="spellEnd"/>
     </w:p>
     <w:p>
       <w:pPr>
@@ -366,6 +382,12 @@
     </w:p>
     <w:sdt>
       <w:sdtPr>
+        <w:rPr>
+          <w:rFonts w:ascii="Times New Roman" w:eastAsia="Times New Roman" w:hAnsi="Times New Roman" w:cs="Times New Roman"/>
+          <w:color w:val="000000"/>
+          <w:sz w:val="24"/>
+          <w:szCs w:val="22"/>
+        </w:rPr>
         <w:id w:val="-1269387217"/>
         <w:docPartObj>
           <w:docPartGallery w:val="Table of Contents"/>
@@ -374,13 +396,9 @@
       </w:sdtPr>
       <w:sdtEndPr>
         <w:rPr>
-          <w:rFonts w:ascii="Times New Roman" w:eastAsia="Times New Roman" w:hAnsi="Times New Roman" w:cs="Times New Roman"/>
           <w:b/>
           <w:bCs/>
           <w:noProof/>
-          <w:color w:val="000000"/>
-          <w:sz w:val="24"/>
-          <w:szCs w:val="22"/>
         </w:rPr>
       </w:sdtEndPr>
       <w:sdtContent>
@@ -1355,21 +1373,7 @@
                 <w:rStyle w:val="Hyperlink"/>
                 <w:noProof/>
               </w:rPr>
-              <w:t>Class Descr</w:t>
-            </w:r>
-            <w:r>
-              <w:rPr>
-                <w:rStyle w:val="Hyperlink"/>
-                <w:noProof/>
-              </w:rPr>
-              <w:t>i</w:t>
-            </w:r>
-            <w:r>
-              <w:rPr>
-                <w:rStyle w:val="Hyperlink"/>
-                <w:noProof/>
-              </w:rPr>
-              <w:t>ptions and Interactions</w:t>
+              <w:t>Class Descriptions and Interactions</w:t>
             </w:r>
             <w:r>
               <w:rPr>
@@ -1575,7 +1579,33 @@
     </w:p>
     <w:p>
       <w:r>
-        <w:t xml:space="preserve">TODO Guntas. Email dunsmore and marco about this, then fill it out. </w:t>
+        <w:t xml:space="preserve">TODO </w:t>
+      </w:r>
+      <w:proofErr w:type="spellStart"/>
+      <w:r>
+        <w:t>Guntas</w:t>
+      </w:r>
+      <w:proofErr w:type="spellEnd"/>
+      <w:r>
+        <w:t xml:space="preserve">. Email </w:t>
+      </w:r>
+      <w:proofErr w:type="spellStart"/>
+      <w:r>
+        <w:t>dunsmore</w:t>
+      </w:r>
+      <w:proofErr w:type="spellEnd"/>
+      <w:r>
+        <w:t xml:space="preserve"> and </w:t>
+      </w:r>
+      <w:proofErr w:type="spellStart"/>
+      <w:proofErr w:type="gramStart"/>
+      <w:r>
+        <w:t>marco</w:t>
+      </w:r>
+      <w:proofErr w:type="spellEnd"/>
+      <w:proofErr w:type="gramEnd"/>
+      <w:r>
+        <w:t xml:space="preserve"> about this, then fill it out. </w:t>
       </w:r>
     </w:p>
     <w:p/>
@@ -1620,6 +1650,9 @@
         <w:ind w:left="-5"/>
       </w:pPr>
       <w:r>
+        <w:rPr>
+          <w:noProof/>
+        </w:rPr>
         <w:drawing>
           <wp:anchor distT="0" distB="0" distL="114300" distR="114300" simplePos="0" relativeHeight="251658240" behindDoc="1" locked="0" layoutInCell="1" allowOverlap="1" wp14:anchorId="4295DDF1" wp14:editId="0A704CE8">
             <wp:simplePos x="0" y="0"/>
@@ -1686,19 +1719,7 @@
           <w:rPr>
             <w:rStyle w:val="Hyperlink"/>
           </w:rPr>
-          <w:t>Model</w:t>
-        </w:r>
-        <w:r>
-          <w:rPr>
-            <w:rStyle w:val="Hyperlink"/>
-          </w:rPr>
-          <w:t xml:space="preserve"> </w:t>
-        </w:r>
-        <w:r>
-          <w:rPr>
-            <w:rStyle w:val="Hyperlink"/>
-          </w:rPr>
-          <w:t>2</w:t>
+          <w:t>Model 2</w:t>
         </w:r>
       </w:hyperlink>
       <w:r>
@@ -1734,13 +1755,29 @@
         <w:spacing w:after="273"/>
       </w:pPr>
       <w:r>
-        <w:t xml:space="preserve">Models – The classes in the </w:t>
+        <w:t xml:space="preserve">Models – The classes in </w:t>
+      </w:r>
+      <w:proofErr w:type="gramStart"/>
+      <w:r>
+        <w:t xml:space="preserve">the </w:t>
       </w:r>
       <w:r>
         <w:t xml:space="preserve"> </w:t>
       </w:r>
       <w:r>
-        <w:t>UML document below will residee in the model…</w:t>
+        <w:t>UML</w:t>
+      </w:r>
+      <w:proofErr w:type="gramEnd"/>
+      <w:r>
+        <w:t xml:space="preserve"> document below will </w:t>
+      </w:r>
+      <w:proofErr w:type="spellStart"/>
+      <w:r>
+        <w:t>residee</w:t>
+      </w:r>
+      <w:proofErr w:type="spellEnd"/>
+      <w:r>
+        <w:t xml:space="preserve"> in the model…</w:t>
       </w:r>
     </w:p>
     <w:p>
@@ -1838,7 +1875,15 @@
         <w:t xml:space="preserve"> interfaces could be “Scoring System” which will be implemented by many classes with common scoring systems. For example</w:t>
       </w:r>
       <w:r>
-        <w:t xml:space="preserve"> there would be a implementing class in which the highest score wins, and one in which the lowest score wins. This is likely to be the winning option, as there are not too many obscure scoring systems that we could not think of. </w:t>
+        <w:t xml:space="preserve"> there would be </w:t>
+      </w:r>
+      <w:proofErr w:type="gramStart"/>
+      <w:r>
+        <w:t>a</w:t>
+      </w:r>
+      <w:proofErr w:type="gramEnd"/>
+      <w:r>
+        <w:t xml:space="preserve"> implementing class in which the highest score wins, and one in which the lowest score wins. This is likely to be the winning option, as there are not too many obscure scoring systems that we could not think of. </w:t>
       </w:r>
     </w:p>
     <w:p/>
@@ -1876,9 +1921,11 @@
       <w:r>
         <w:t xml:space="preserve">TODO – </w:t>
       </w:r>
+      <w:proofErr w:type="spellStart"/>
       <w:r>
         <w:t>Nathniel</w:t>
       </w:r>
+      <w:proofErr w:type="spellEnd"/>
       <w:r>
         <w:t xml:space="preserve"> write this</w:t>
       </w:r>
@@ -1941,11 +1988,79 @@
       <w:r>
         <w:t>, but Andrew you will guide me through some of the ideas</w:t>
       </w:r>
+    </w:p>
+    <w:p>
+      <w:pPr>
+        <w:spacing w:after="273"/>
+        <w:ind w:left="-5"/>
+      </w:pPr>
+      <w:r>
+        <w:t>Note – All of these classes are represented in the “Model” part of the Model 2 software pattern.</w:t>
+      </w:r>
       <w:bookmarkStart w:id="11" w:name="_GoBack"/>
       <w:bookmarkEnd w:id="11"/>
     </w:p>
     <w:p>
       <w:pPr>
+        <w:spacing w:after="273"/>
+        <w:ind w:left="-5"/>
+      </w:pPr>
+      <w:r>
+        <w:rPr>
+          <w:b/>
+        </w:rPr>
+        <w:t xml:space="preserve">Server: </w:t>
+      </w:r>
+      <w:r>
+        <w:t>Rails’ Server class handles all HTTP events</w:t>
+      </w:r>
+      <w:r>
+        <w:t>. Our Server class</w:t>
+      </w:r>
+      <w:r>
+        <w:t xml:space="preserve"> is the class that is the main program. It instantiates other classes, manages requests from Views, and runs static methods.</w:t>
+      </w:r>
+    </w:p>
+    <w:p>
+      <w:pPr>
+        <w:spacing w:after="273"/>
+        <w:ind w:left="-5"/>
+      </w:pPr>
+      <w:r>
+        <w:rPr>
+          <w:b/>
+        </w:rPr>
+        <w:t>User:</w:t>
+      </w:r>
+      <w:r>
+        <w:t xml:space="preserve"> A class that represents someone using the Views (HTML, </w:t>
+      </w:r>
+      <w:proofErr w:type="spellStart"/>
+      <w:r>
+        <w:t>javascript</w:t>
+      </w:r>
+      <w:proofErr w:type="spellEnd"/>
+      <w:r>
+        <w:t xml:space="preserve">) the user is in competitions and </w:t>
+      </w:r>
+      <w:r>
+        <w:br/>
+      </w:r>
+      <w:r>
+        <w:tab/>
+      </w:r>
+      <w:r>
+        <w:tab/>
+      </w:r>
+    </w:p>
+    <w:p>
+      <w:pPr>
+        <w:spacing w:after="273"/>
+        <w:ind w:left="-5"/>
+      </w:pPr>
+    </w:p>
+    <w:p>
+      <w:pPr>
         <w:pStyle w:val="Heading2"/>
         <w:ind w:left="562" w:hanging="577"/>
       </w:pPr>
@@ -1961,10 +2076,7 @@
         <w:ind w:left="-5"/>
       </w:pPr>
       <w:r>
-        <w:t xml:space="preserve">TODO – </w:t>
-      </w:r>
-      <w:r>
-        <w:t>I’m working on this</w:t>
+        <w:t>TODO – I’m working on this</w:t>
       </w:r>
     </w:p>
     <w:p>
@@ -2960,6 +3072,7 @@
   <w:style w:type="character" w:default="1" w:styleId="DefaultParagraphFont">
     <w:name w:val="Default Paragraph Font"/>
     <w:uiPriority w:val="1"/>
+    <w:semiHidden/>
     <w:unhideWhenUsed/>
   </w:style>
   <w:style w:type="table" w:default="1" w:styleId="TableNormal">
@@ -3368,7 +3481,7 @@
 </file>
 
 <file path=customXml/itemProps1.xml><?xml version="1.0" encoding="utf-8"?>
-<ds:datastoreItem xmlns:ds="http://schemas.openxmlformats.org/officeDocument/2006/customXml" ds:itemID="{777321E0-9388-453F-AFDA-3242A38F4A34}">
+<ds:datastoreItem xmlns:ds="http://schemas.openxmlformats.org/officeDocument/2006/customXml" ds:itemID="{775BD9D4-9A07-4DBC-A66A-EB0E0BAC4CB1}">
   <ds:schemaRefs>
     <ds:schemaRef ds:uri="http://schemas.openxmlformats.org/officeDocument/2006/bibliography"/>
   </ds:schemaRefs>

</xml_diff>

<commit_message>
I have completely changed my format for the design section.  Sorry about the first sloppy work. Luke and Andrew, I have no clue what the model section should be.
</commit_message>
<xml_diff>
--- a/docs/DesignDocument.docx
+++ b/docs/DesignDocument.docx
@@ -5,7 +5,7 @@
     <w:p>
       <w:pPr>
         <w:pStyle w:val="style0"/>
-        <w:spacing w:after="0" w:before="0" w:line="256" w:lineRule="auto"/>
+        <w:spacing w:after="0" w:before="0" w:line="254" w:lineRule="auto"/>
         <w:ind w:hanging="0" w:left="0" w:right="0"/>
       </w:pPr>
       <w:r>
@@ -16,7 +16,7 @@
     <w:p>
       <w:pPr>
         <w:pStyle w:val="style0"/>
-        <w:spacing w:after="0" w:before="0" w:line="256" w:lineRule="auto"/>
+        <w:spacing w:after="0" w:before="0" w:line="254" w:lineRule="auto"/>
         <w:ind w:hanging="0" w:left="0" w:right="0"/>
       </w:pPr>
       <w:r>
@@ -27,7 +27,7 @@
     <w:p>
       <w:pPr>
         <w:pStyle w:val="style0"/>
-        <w:spacing w:after="0" w:before="0" w:line="256" w:lineRule="auto"/>
+        <w:spacing w:after="0" w:before="0" w:line="254" w:lineRule="auto"/>
         <w:ind w:hanging="0" w:left="0" w:right="0"/>
       </w:pPr>
       <w:r>
@@ -38,7 +38,7 @@
     <w:p>
       <w:pPr>
         <w:pStyle w:val="style0"/>
-        <w:spacing w:after="0" w:before="0" w:line="256" w:lineRule="auto"/>
+        <w:spacing w:after="0" w:before="0" w:line="254" w:lineRule="auto"/>
         <w:ind w:hanging="0" w:left="0" w:right="0"/>
       </w:pPr>
       <w:r>
@@ -49,7 +49,7 @@
     <w:p>
       <w:pPr>
         <w:pStyle w:val="style0"/>
-        <w:spacing w:after="0" w:before="0" w:line="256" w:lineRule="auto"/>
+        <w:spacing w:after="0" w:before="0" w:line="254" w:lineRule="auto"/>
         <w:ind w:hanging="0" w:left="0" w:right="0"/>
       </w:pPr>
       <w:r>
@@ -60,7 +60,7 @@
     <w:p>
       <w:pPr>
         <w:pStyle w:val="style0"/>
-        <w:spacing w:after="0" w:before="0" w:line="256" w:lineRule="auto"/>
+        <w:spacing w:after="0" w:before="0" w:line="254" w:lineRule="auto"/>
         <w:ind w:hanging="0" w:left="0" w:right="0"/>
       </w:pPr>
       <w:r>
@@ -71,7 +71,7 @@
     <w:p>
       <w:pPr>
         <w:pStyle w:val="style0"/>
-        <w:spacing w:after="0" w:before="0" w:line="256" w:lineRule="auto"/>
+        <w:spacing w:after="0" w:before="0" w:line="254" w:lineRule="auto"/>
         <w:ind w:hanging="0" w:left="0" w:right="0"/>
       </w:pPr>
       <w:r>
@@ -82,7 +82,7 @@
     <w:p>
       <w:pPr>
         <w:pStyle w:val="style0"/>
-        <w:spacing w:after="0" w:before="0" w:line="256" w:lineRule="auto"/>
+        <w:spacing w:after="0" w:before="0" w:line="254" w:lineRule="auto"/>
         <w:ind w:hanging="0" w:left="0" w:right="0"/>
       </w:pPr>
       <w:r>
@@ -93,7 +93,7 @@
     <w:p>
       <w:pPr>
         <w:pStyle w:val="style0"/>
-        <w:spacing w:after="652" w:before="0" w:line="256" w:lineRule="auto"/>
+        <w:spacing w:after="652" w:before="0" w:line="254" w:lineRule="auto"/>
         <w:ind w:hanging="0" w:left="0" w:right="0"/>
       </w:pPr>
       <w:r>
@@ -104,7 +104,7 @@
     <w:p>
       <w:pPr>
         <w:pStyle w:val="style0"/>
-        <w:spacing w:after="0" w:before="0" w:line="256" w:lineRule="auto"/>
+        <w:spacing w:after="0" w:before="0" w:line="254" w:lineRule="auto"/>
         <w:ind w:hanging="0" w:left="840" w:right="0"/>
       </w:pPr>
       <w:r>
@@ -117,7 +117,7 @@
     <w:p>
       <w:pPr>
         <w:pStyle w:val="style0"/>
-        <w:spacing w:line="256" w:lineRule="auto"/>
+        <w:spacing w:line="254" w:lineRule="auto"/>
         <w:jc w:val="center"/>
       </w:pPr>
       <w:r>
@@ -130,7 +130,7 @@
     <w:p>
       <w:pPr>
         <w:pStyle w:val="style0"/>
-        <w:spacing w:after="86" w:before="0" w:line="256" w:lineRule="auto"/>
+        <w:spacing w:after="86" w:before="0" w:line="254" w:lineRule="auto"/>
         <w:ind w:hanging="0" w:left="0" w:right="1"/>
         <w:jc w:val="center"/>
       </w:pPr>
@@ -144,7 +144,7 @@
     <w:p>
       <w:pPr>
         <w:pStyle w:val="style0"/>
-        <w:spacing w:after="0" w:before="0" w:line="256" w:lineRule="auto"/>
+        <w:spacing w:after="0" w:before="0" w:line="254" w:lineRule="auto"/>
         <w:ind w:hanging="0" w:left="87" w:right="0"/>
         <w:jc w:val="center"/>
       </w:pPr>
@@ -158,7 +158,7 @@
     <w:p>
       <w:pPr>
         <w:pStyle w:val="style0"/>
-        <w:spacing w:after="0" w:before="0" w:line="256" w:lineRule="auto"/>
+        <w:spacing w:after="0" w:before="0" w:line="254" w:lineRule="auto"/>
         <w:ind w:hanging="0" w:left="0" w:right="4"/>
         <w:jc w:val="center"/>
       </w:pPr>
@@ -173,7 +173,7 @@
     <w:p>
       <w:pPr>
         <w:pStyle w:val="style0"/>
-        <w:spacing w:line="256" w:lineRule="auto"/>
+        <w:spacing w:line="254" w:lineRule="auto"/>
         <w:jc w:val="center"/>
       </w:pPr>
       <w:r>
@@ -186,7 +186,7 @@
     <w:p>
       <w:pPr>
         <w:pStyle w:val="style0"/>
-        <w:spacing w:line="256" w:lineRule="auto"/>
+        <w:spacing w:line="254" w:lineRule="auto"/>
         <w:ind w:hanging="0" w:left="10" w:right="3"/>
         <w:jc w:val="center"/>
       </w:pPr>
@@ -200,7 +200,7 @@
     <w:p>
       <w:pPr>
         <w:pStyle w:val="style0"/>
-        <w:spacing w:line="256" w:lineRule="auto"/>
+        <w:spacing w:line="254" w:lineRule="auto"/>
         <w:ind w:hanging="0" w:left="10" w:right="3"/>
         <w:jc w:val="center"/>
       </w:pPr>
@@ -214,7 +214,7 @@
     <w:p>
       <w:pPr>
         <w:pStyle w:val="style0"/>
-        <w:spacing w:line="256" w:lineRule="auto"/>
+        <w:spacing w:line="254" w:lineRule="auto"/>
         <w:ind w:hanging="0" w:left="10" w:right="3"/>
         <w:jc w:val="center"/>
       </w:pPr>
@@ -228,7 +228,7 @@
     <w:p>
       <w:pPr>
         <w:pStyle w:val="style0"/>
-        <w:spacing w:line="256" w:lineRule="auto"/>
+        <w:spacing w:line="254" w:lineRule="auto"/>
         <w:ind w:hanging="0" w:left="10" w:right="3"/>
         <w:jc w:val="center"/>
       </w:pPr>
@@ -242,7 +242,7 @@
     <w:p>
       <w:pPr>
         <w:pStyle w:val="style0"/>
-        <w:spacing w:line="256" w:lineRule="auto"/>
+        <w:spacing w:line="254" w:lineRule="auto"/>
         <w:ind w:hanging="0" w:left="10" w:right="3"/>
         <w:jc w:val="center"/>
       </w:pPr>
@@ -256,7 +256,7 @@
     <w:p>
       <w:pPr>
         <w:pStyle w:val="style0"/>
-        <w:spacing w:line="256" w:lineRule="auto"/>
+        <w:spacing w:line="254" w:lineRule="auto"/>
         <w:ind w:hanging="0" w:left="10" w:right="3"/>
         <w:jc w:val="center"/>
       </w:pPr>
@@ -267,7 +267,7 @@
     <w:p>
       <w:pPr>
         <w:pStyle w:val="style0"/>
-        <w:spacing w:line="256" w:lineRule="auto"/>
+        <w:spacing w:line="254" w:lineRule="auto"/>
         <w:ind w:hanging="0" w:left="10" w:right="3"/>
         <w:jc w:val="center"/>
       </w:pPr>
@@ -278,85 +278,71 @@
     <w:p>
       <w:pPr>
         <w:pStyle w:val="style0"/>
-        <w:spacing w:line="256" w:lineRule="auto"/>
+        <w:spacing w:line="254" w:lineRule="auto"/>
         <w:jc w:val="center"/>
       </w:pPr>
       <w:r>
-        <w:rPr>
-          <w:sz w:val="36"/>
-        </w:rPr>
-      </w:r>
-    </w:p>
-    <w:p>
-      <w:pPr>
-        <w:pStyle w:val="style0"/>
-        <w:spacing w:line="256" w:lineRule="auto"/>
+        <w:rPr/>
+      </w:r>
+    </w:p>
+    <w:p>
+      <w:pPr>
+        <w:pStyle w:val="style0"/>
+        <w:spacing w:line="254" w:lineRule="auto"/>
         <w:jc w:val="center"/>
       </w:pPr>
       <w:r>
-        <w:rPr>
-          <w:sz w:val="36"/>
-        </w:rPr>
-      </w:r>
-    </w:p>
-    <w:p>
-      <w:pPr>
-        <w:pStyle w:val="style0"/>
-        <w:spacing w:line="256" w:lineRule="auto"/>
+        <w:rPr/>
+      </w:r>
+    </w:p>
+    <w:p>
+      <w:pPr>
+        <w:pStyle w:val="style0"/>
+        <w:spacing w:line="254" w:lineRule="auto"/>
         <w:jc w:val="center"/>
       </w:pPr>
       <w:r>
-        <w:rPr>
-          <w:sz w:val="36"/>
-        </w:rPr>
-      </w:r>
-    </w:p>
-    <w:p>
-      <w:pPr>
-        <w:pStyle w:val="style0"/>
-        <w:spacing w:line="256" w:lineRule="auto"/>
+        <w:rPr/>
+      </w:r>
+    </w:p>
+    <w:p>
+      <w:pPr>
+        <w:pStyle w:val="style0"/>
+        <w:spacing w:line="254" w:lineRule="auto"/>
         <w:jc w:val="center"/>
       </w:pPr>
       <w:r>
-        <w:rPr>
-          <w:sz w:val="36"/>
-        </w:rPr>
-      </w:r>
-    </w:p>
-    <w:p>
-      <w:pPr>
-        <w:pStyle w:val="style0"/>
-        <w:spacing w:line="256" w:lineRule="auto"/>
+        <w:rPr/>
+      </w:r>
+    </w:p>
+    <w:p>
+      <w:pPr>
+        <w:pStyle w:val="style0"/>
+        <w:spacing w:line="254" w:lineRule="auto"/>
         <w:jc w:val="center"/>
       </w:pPr>
       <w:r>
-        <w:rPr>
-          <w:sz w:val="36"/>
-        </w:rPr>
-      </w:r>
-    </w:p>
-    <w:p>
-      <w:pPr>
-        <w:pStyle w:val="style0"/>
-        <w:spacing w:line="256" w:lineRule="auto"/>
+        <w:rPr/>
+      </w:r>
+    </w:p>
+    <w:p>
+      <w:pPr>
+        <w:pStyle w:val="style0"/>
+        <w:spacing w:line="254" w:lineRule="auto"/>
         <w:jc w:val="center"/>
       </w:pPr>
       <w:r>
-        <w:rPr>
-          <w:sz w:val="36"/>
-        </w:rPr>
-      </w:r>
-    </w:p>
-    <w:p>
-      <w:pPr>
-        <w:pStyle w:val="style0"/>
-        <w:spacing w:line="256" w:lineRule="auto"/>
+        <w:rPr/>
+      </w:r>
+    </w:p>
+    <w:p>
+      <w:pPr>
+        <w:pStyle w:val="style0"/>
+        <w:spacing w:line="254" w:lineRule="auto"/>
         <w:jc w:val="center"/>
       </w:pPr>
       <w:r>
-        <w:rPr>
-          <w:sz w:val="36"/>
-        </w:rPr>
+        <w:rPr/>
       </w:r>
     </w:p>
     <w:p>
@@ -373,13 +359,11 @@
           <w:docGrid w:charSpace="0" w:linePitch="240" w:type="default"/>
         </w:sectPr>
         <w:pStyle w:val="style0"/>
-        <w:spacing w:line="256" w:lineRule="auto"/>
-        <w:jc w:val="center"/>
-      </w:pPr>
-      <w:r>
-        <w:rPr>
-          <w:sz w:val="36"/>
-        </w:rPr>
+        <w:spacing w:after="160" w:before="0" w:line="254" w:lineRule="auto"/>
+        <w:ind w:hanging="0" w:left="0" w:right="0"/>
+      </w:pPr>
+      <w:r>
+        <w:rPr/>
       </w:r>
     </w:p>
     <w:p>
@@ -396,43 +380,41 @@
           <w:docGrid w:charSpace="0" w:linePitch="240" w:type="default"/>
         </w:sectPr>
         <w:pStyle w:val="style0"/>
-        <w:spacing w:line="256" w:lineRule="auto"/>
+        <w:tabs>
+          <w:tab w:leader="none" w:pos="730" w:val="left"/>
+          <w:tab w:leader="none" w:pos="4320" w:val="center"/>
+        </w:tabs>
+        <w:spacing w:after="0" w:before="0" w:line="254" w:lineRule="auto"/>
+        <w:ind w:hanging="0" w:left="0" w:right="0"/>
+      </w:pPr>
+      <w:r>
+        <w:rPr/>
+      </w:r>
+    </w:p>
+    <w:p>
+      <w:pPr>
+        <w:pStyle w:val="style0"/>
+        <w:spacing w:line="254" w:lineRule="auto"/>
         <w:jc w:val="center"/>
       </w:pPr>
       <w:r>
-        <w:rPr>
-          <w:sz w:val="36"/>
-        </w:rPr>
-      </w:r>
-    </w:p>
-    <w:p>
-      <w:pPr>
-        <w:pStyle w:val="style0"/>
-        <w:spacing w:line="256" w:lineRule="auto"/>
+        <w:rPr/>
+      </w:r>
+    </w:p>
+    <w:p>
+      <w:pPr>
+        <w:pStyle w:val="style0"/>
+        <w:spacing w:line="254" w:lineRule="auto"/>
         <w:jc w:val="center"/>
       </w:pPr>
       <w:r>
-        <w:rPr>
-          <w:sz w:val="36"/>
-        </w:rPr>
-      </w:r>
-    </w:p>
-    <w:p>
-      <w:pPr>
-        <w:pStyle w:val="style0"/>
-        <w:spacing w:line="256" w:lineRule="auto"/>
-        <w:jc w:val="center"/>
-      </w:pPr>
-      <w:r>
-        <w:rPr>
-          <w:sz w:val="36"/>
-        </w:rPr>
-      </w:r>
-    </w:p>
-    <w:p>
-      <w:pPr>
-        <w:pStyle w:val="style0"/>
-        <w:spacing w:line="256" w:lineRule="auto"/>
+        <w:rPr/>
+      </w:r>
+    </w:p>
+    <w:p>
+      <w:pPr>
+        <w:pStyle w:val="style0"/>
+        <w:spacing w:line="254" w:lineRule="auto"/>
         <w:jc w:val="center"/>
       </w:pPr>
       <w:r>
@@ -444,11 +426,25 @@
     </w:p>
     <w:p>
       <w:pPr>
-        <w:pStyle w:val="style34"/>
+        <w:pStyle w:val="style37"/>
       </w:pPr>
       <w:r>
         <w:rPr/>
         <w:t>Contents</w:t>
+      </w:r>
+    </w:p>
+    <w:p>
+      <w:pPr>
+        <w:pStyle w:val="style0"/>
+        <w:tabs>
+          <w:tab w:leader="none" w:pos="730" w:val="left"/>
+          <w:tab w:leader="none" w:pos="4320" w:val="center"/>
+        </w:tabs>
+        <w:spacing w:after="0" w:before="0" w:line="254" w:lineRule="auto"/>
+        <w:ind w:hanging="0" w:left="0" w:right="0"/>
+      </w:pPr>
+      <w:r>
+        <w:rPr/>
       </w:r>
     </w:p>
     <w:p>
@@ -468,7 +464,7 @@
     </w:p>
     <w:p>
       <w:pPr>
-        <w:pStyle w:val="style31"/>
+        <w:pStyle w:val="style34"/>
         <w:tabs>
           <w:tab w:leader="dot" w:pos="8668" w:val="right"/>
         </w:tabs>
@@ -485,17 +481,17 @@
       <w:hyperlink w:anchor="__RefHeading__282_532651186">
         <w:r>
           <w:rPr>
-            <w:rStyle w:val="style24"/>
+            <w:rStyle w:val="style27"/>
           </w:rPr>
           <w:t>Purpose</w:t>
           <w:tab/>
-          <w:t>3</w:t>
+          <w:t>5</w:t>
         </w:r>
       </w:hyperlink>
     </w:p>
     <w:p>
       <w:pPr>
-        <w:pStyle w:val="style31"/>
+        <w:pStyle w:val="style34"/>
         <w:tabs>
           <w:tab w:leader="dot" w:pos="8668" w:val="right"/>
         </w:tabs>
@@ -503,17 +499,17 @@
       <w:hyperlink w:anchor="__RefHeading__284_532651186">
         <w:r>
           <w:rPr>
-            <w:rStyle w:val="style24"/>
+            <w:rStyle w:val="style27"/>
           </w:rPr>
           <w:t>Non-Functional Requirements</w:t>
           <w:tab/>
-          <w:t>3</w:t>
+          <w:t>5</w:t>
         </w:r>
       </w:hyperlink>
     </w:p>
     <w:p>
       <w:pPr>
-        <w:pStyle w:val="style31"/>
+        <w:pStyle w:val="style34"/>
         <w:tabs>
           <w:tab w:leader="dot" w:pos="8668" w:val="right"/>
         </w:tabs>
@@ -521,17 +517,17 @@
       <w:hyperlink w:anchor="__RefHeading__286_532651186">
         <w:r>
           <w:rPr>
-            <w:rStyle w:val="style24"/>
+            <w:rStyle w:val="style27"/>
           </w:rPr>
           <w:t xml:space="preserve">Design Outlines </w:t>
           <w:tab/>
-          <w:t>3</w:t>
+          <w:t>5</w:t>
         </w:r>
       </w:hyperlink>
     </w:p>
     <w:p>
       <w:pPr>
-        <w:pStyle w:val="style32"/>
+        <w:pStyle w:val="style35"/>
         <w:tabs>
           <w:tab w:leader="dot" w:pos="8908" w:val="right"/>
         </w:tabs>
@@ -539,17 +535,17 @@
       <w:hyperlink w:anchor="__RefHeading__288_532651186">
         <w:r>
           <w:rPr>
-            <w:rStyle w:val="style24"/>
+            <w:rStyle w:val="style27"/>
           </w:rPr>
           <w:t xml:space="preserve">Design Decisions and Components </w:t>
           <w:tab/>
-          <w:t>3</w:t>
+          <w:t>5</w:t>
         </w:r>
       </w:hyperlink>
     </w:p>
     <w:p>
       <w:pPr>
-        <w:pStyle w:val="style32"/>
+        <w:pStyle w:val="style35"/>
         <w:tabs>
           <w:tab w:leader="dot" w:pos="8908" w:val="right"/>
         </w:tabs>
@@ -557,17 +553,17 @@
       <w:hyperlink w:anchor="__RefHeading__290_532651186">
         <w:r>
           <w:rPr>
-            <w:rStyle w:val="style24"/>
+            <w:rStyle w:val="style27"/>
           </w:rPr>
           <w:t>Component Interaction</w:t>
           <w:tab/>
-          <w:t>3</w:t>
+          <w:t>5</w:t>
         </w:r>
       </w:hyperlink>
     </w:p>
     <w:p>
       <w:pPr>
-        <w:pStyle w:val="style31"/>
+        <w:pStyle w:val="style34"/>
         <w:tabs>
           <w:tab w:leader="dot" w:pos="8668" w:val="right"/>
         </w:tabs>
@@ -575,17 +571,17 @@
       <w:hyperlink w:anchor="__RefHeading__292_532651186">
         <w:r>
           <w:rPr>
-            <w:rStyle w:val="style24"/>
+            <w:rStyle w:val="style27"/>
           </w:rPr>
           <w:t>Design Issues</w:t>
           <w:tab/>
-          <w:t>3</w:t>
+          <w:t>6</w:t>
         </w:r>
       </w:hyperlink>
     </w:p>
     <w:p>
       <w:pPr>
-        <w:pStyle w:val="style32"/>
+        <w:pStyle w:val="style35"/>
         <w:tabs>
           <w:tab w:leader="dot" w:pos="8908" w:val="right"/>
         </w:tabs>
@@ -593,17 +589,17 @@
       <w:hyperlink w:anchor="__RefHeading__294_532651186">
         <w:r>
           <w:rPr>
-            <w:rStyle w:val="style24"/>
+            <w:rStyle w:val="style27"/>
           </w:rPr>
           <w:t>Scoring Algorithm</w:t>
           <w:tab/>
-          <w:t>3</w:t>
+          <w:t>6</w:t>
         </w:r>
       </w:hyperlink>
     </w:p>
     <w:p>
       <w:pPr>
-        <w:pStyle w:val="style32"/>
+        <w:pStyle w:val="style35"/>
         <w:tabs>
           <w:tab w:leader="dot" w:pos="8908" w:val="right"/>
         </w:tabs>
@@ -611,17 +607,17 @@
       <w:hyperlink w:anchor="__RefHeading__296_532651186">
         <w:r>
           <w:rPr>
-            <w:rStyle w:val="style24"/>
+            <w:rStyle w:val="style27"/>
           </w:rPr>
           <w:t>Offline Data Management</w:t>
           <w:tab/>
-          <w:t>3</w:t>
+          <w:t>6</w:t>
         </w:r>
       </w:hyperlink>
     </w:p>
     <w:p>
       <w:pPr>
-        <w:pStyle w:val="style32"/>
+        <w:pStyle w:val="style35"/>
         <w:tabs>
           <w:tab w:leader="dot" w:pos="8908" w:val="right"/>
         </w:tabs>
@@ -629,17 +625,17 @@
       <w:hyperlink w:anchor="__RefHeading__298_532651186">
         <w:r>
           <w:rPr>
-            <w:rStyle w:val="style24"/>
+            <w:rStyle w:val="style27"/>
           </w:rPr>
           <w:t>Fetching Data from Games</w:t>
           <w:tab/>
-          <w:t>3</w:t>
+          <w:t>6</w:t>
         </w:r>
       </w:hyperlink>
     </w:p>
     <w:p>
       <w:pPr>
-        <w:pStyle w:val="style31"/>
+        <w:pStyle w:val="style34"/>
         <w:tabs>
           <w:tab w:leader="dot" w:pos="8668" w:val="right"/>
         </w:tabs>
@@ -647,17 +643,17 @@
       <w:hyperlink w:anchor="__RefHeading__300_532651186">
         <w:r>
           <w:rPr>
-            <w:rStyle w:val="style24"/>
+            <w:rStyle w:val="style27"/>
           </w:rPr>
           <w:t>Design Details</w:t>
           <w:tab/>
-          <w:t>4</w:t>
+          <w:t>6</w:t>
         </w:r>
       </w:hyperlink>
     </w:p>
     <w:p>
       <w:pPr>
-        <w:pStyle w:val="style32"/>
+        <w:pStyle w:val="style35"/>
         <w:tabs>
           <w:tab w:leader="dot" w:pos="8908" w:val="right"/>
         </w:tabs>
@@ -665,17 +661,17 @@
       <w:hyperlink w:anchor="__RefHeading__302_532651186">
         <w:r>
           <w:rPr>
-            <w:rStyle w:val="style24"/>
+            <w:rStyle w:val="style27"/>
           </w:rPr>
           <w:t>Class Descriptions and Interactions</w:t>
           <w:tab/>
-          <w:t>4</w:t>
+          <w:t>6</w:t>
         </w:r>
       </w:hyperlink>
     </w:p>
     <w:p>
       <w:pPr>
-        <w:pStyle w:val="style32"/>
+        <w:pStyle w:val="style35"/>
         <w:tabs>
           <w:tab w:leader="dot" w:pos="8908" w:val="right"/>
         </w:tabs>
@@ -683,11 +679,11 @@
       <w:hyperlink w:anchor="__RefHeading__304_532651186">
         <w:r>
           <w:rPr>
-            <w:rStyle w:val="style24"/>
+            <w:rStyle w:val="style27"/>
           </w:rPr>
           <w:t>UML Diagram of Classes</w:t>
           <w:tab/>
-          <w:t>4</w:t>
+          <w:t>6</w:t>
         </w:r>
         <w:r>
           <w:fldChar w:fldCharType="end"/>
@@ -708,6 +704,40 @@
     </w:p>
     <w:p>
       <w:pPr>
+        <w:pStyle w:val="style35"/>
+        <w:tabs>
+          <w:tab w:leader="dot" w:pos="9173" w:val="right"/>
+          <w:tab w:leader="dot" w:pos="10219" w:val="right"/>
+        </w:tabs>
+      </w:pPr>
+      <w:hyperlink w:anchor="__RefHeading__304_532651186">
+        <w:r>
+          <w:rPr/>
+        </w:r>
+      </w:hyperlink>
+    </w:p>
+    <w:p>
+      <w:pPr>
+        <w:pStyle w:val="style0"/>
+      </w:pPr>
+      <w:r>
+        <w:rPr/>
+      </w:r>
+    </w:p>
+    <w:p>
+      <w:pPr>
+        <w:sectPr>
+          <w:type w:val="continuous"/>
+          <w:pgSz w:h="15840" w:w="12240"/>
+          <w:pgMar w:bottom="1536" w:footer="720" w:gutter="0" w:header="0" w:left="1800" w:right="1797" w:top="1491"/>
+          <w:formProt w:val="false"/>
+          <w:textDirection w:val="lrTb"/>
+          <w:docGrid w:charSpace="0" w:linePitch="240" w:type="default"/>
+        </w:sectPr>
+      </w:pPr>
+    </w:p>
+    <w:p>
+      <w:pPr>
         <w:pStyle w:val="style0"/>
       </w:pPr>
       <w:hyperlink w:anchor="_Toc379754535">
@@ -719,7 +749,7 @@
     <w:p>
       <w:pPr>
         <w:pStyle w:val="style0"/>
-        <w:spacing w:after="0" w:before="0" w:line="256" w:lineRule="auto"/>
+        <w:spacing w:after="0" w:before="0" w:line="254" w:lineRule="auto"/>
         <w:ind w:hanging="0" w:left="0" w:right="0"/>
       </w:pPr>
       <w:r>
@@ -731,6 +761,10 @@
       <w:pPr>
         <w:pStyle w:val="style1"/>
         <w:pageBreakBefore/>
+        <w:numPr>
+          <w:ilvl w:val="0"/>
+          <w:numId w:val="1"/>
+        </w:numPr>
         <w:spacing w:line="100" w:lineRule="atLeast"/>
         <w:ind w:hanging="432" w:left="418" w:right="0"/>
       </w:pPr>
@@ -764,6 +798,10 @@
     <w:p>
       <w:pPr>
         <w:pStyle w:val="style1"/>
+        <w:numPr>
+          <w:ilvl w:val="0"/>
+          <w:numId w:val="1"/>
+        </w:numPr>
         <w:ind w:hanging="432" w:left="417" w:right="0"/>
       </w:pPr>
       <w:bookmarkStart w:id="2" w:name="__RefHeading__284_532651186"/>
@@ -795,20 +833,20 @@
     <w:p>
       <w:pPr>
         <w:pStyle w:val="style1"/>
+        <w:numPr>
+          <w:ilvl w:val="0"/>
+          <w:numId w:val="1"/>
+        </w:numPr>
         <w:spacing w:after="175" w:before="240"/>
         <w:ind w:hanging="432" w:left="417" w:right="0"/>
       </w:pPr>
       <w:bookmarkStart w:id="4" w:name="__RefHeading__286_532651186"/>
       <w:bookmarkStart w:id="5" w:name="_Toc379754537"/>
       <w:bookmarkEnd w:id="4"/>
-      <w:r>
-        <w:rPr/>
-        <w:t>Design Outlines</w:t>
-      </w:r>
       <w:bookmarkEnd w:id="5"/>
       <w:r>
         <w:rPr/>
-        <w:t xml:space="preserve"> </w:t>
+        <w:t xml:space="preserve">Design Outlines </w:t>
       </w:r>
     </w:p>
     <w:p>
@@ -816,21 +854,17 @@
         <w:pStyle w:val="style2"/>
         <w:numPr>
           <w:ilvl w:val="1"/>
-          <w:numId w:val="1"/>
+          <w:numId w:val="2"/>
         </w:numPr>
         <w:ind w:hanging="577" w:left="562" w:right="0"/>
       </w:pPr>
       <w:bookmarkStart w:id="6" w:name="__RefHeading__288_532651186"/>
       <w:bookmarkStart w:id="7" w:name="_Toc379754538"/>
       <w:bookmarkEnd w:id="6"/>
-      <w:r>
-        <w:rPr/>
-        <w:t>Design Decisions and Components</w:t>
-      </w:r>
       <w:bookmarkEnd w:id="7"/>
       <w:r>
         <w:rPr/>
-        <w:t xml:space="preserve"> </w:t>
+        <w:t xml:space="preserve">Design Decisions and Components </w:t>
       </w:r>
     </w:p>
     <w:p>
@@ -846,6 +880,7 @@
       <w:hyperlink r:id="rId7">
         <w:r>
           <w:rPr>
+            <w:rStyle w:val="style19"/>
             <w:rStyle w:val="style19"/>
           </w:rPr>
           <w:t>Model 2</w:t>
@@ -858,10 +893,10 @@
           <wp:anchor allowOverlap="1" behindDoc="1" distB="0" distL="0" distR="0" distT="0" layoutInCell="1" locked="0" relativeHeight="0" simplePos="0">
             <wp:simplePos x="0" y="0"/>
             <wp:positionH relativeFrom="character">
-              <wp:posOffset>186690</wp:posOffset>
+              <wp:posOffset>1513840</wp:posOffset>
             </wp:positionH>
             <wp:positionV relativeFrom="line">
-              <wp:posOffset>384175</wp:posOffset>
+              <wp:posOffset>-205740</wp:posOffset>
             </wp:positionV>
             <wp:extent cx="5114925" cy="2876550"/>
             <wp:effectExtent b="0" l="0" r="0" t="0"/>
@@ -911,44 +946,44 @@
     </w:p>
     <w:p>
       <w:pPr>
-        <w:pStyle w:val="style33"/>
+        <w:pStyle w:val="style36"/>
         <w:numPr>
           <w:ilvl w:val="0"/>
-          <w:numId w:val="2"/>
+          <w:numId w:val="3"/>
         </w:numPr>
         <w:spacing w:after="273" w:before="0"/>
       </w:pPr>
       <w:r>
         <w:rPr/>
-        <w:t>Controllers – These will be….</w:t>
-      </w:r>
-    </w:p>
-    <w:p>
-      <w:pPr>
-        <w:pStyle w:val="style33"/>
+        <w:t>Controllers – The controllers will control any logic necessary to obtain the correct content for display.  It then places the content in the request and decides which view it will be passed to.</w:t>
+      </w:r>
+    </w:p>
+    <w:p>
+      <w:pPr>
+        <w:pStyle w:val="style36"/>
         <w:numPr>
           <w:ilvl w:val="0"/>
-          <w:numId w:val="2"/>
+          <w:numId w:val="3"/>
         </w:numPr>
         <w:spacing w:after="273" w:before="0"/>
       </w:pPr>
       <w:r>
         <w:rPr/>
-        <w:t>Models – The classes in the  UML document below will residee in the model…</w:t>
-      </w:r>
-    </w:p>
-    <w:p>
-      <w:pPr>
-        <w:pStyle w:val="style33"/>
+        <w:t>Models – The classes in the  UML document below will reside in the model…</w:t>
+      </w:r>
+    </w:p>
+    <w:p>
+      <w:pPr>
+        <w:pStyle w:val="style36"/>
         <w:numPr>
           <w:ilvl w:val="0"/>
-          <w:numId w:val="2"/>
+          <w:numId w:val="3"/>
         </w:numPr>
         <w:spacing w:after="273" w:before="0"/>
       </w:pPr>
       <w:r>
         <w:rPr/>
-        <w:t xml:space="preserve">Views – Views will be the HTML pages for Leaguer, and will </w:t>
+        <w:t xml:space="preserve">Views – Views will be the HTML pages for Leaguer, and will display the users desired content inside of the web browser. </w:t>
       </w:r>
     </w:p>
     <w:p>
@@ -956,7 +991,7 @@
         <w:pStyle w:val="style2"/>
         <w:numPr>
           <w:ilvl w:val="1"/>
-          <w:numId w:val="1"/>
+          <w:numId w:val="2"/>
         </w:numPr>
         <w:ind w:hanging="577" w:left="562" w:right="0"/>
       </w:pPr>
@@ -971,13 +1006,26 @@
     </w:p>
     <w:p>
       <w:pPr>
+        <w:pStyle w:val="style30"/>
+        <w:ind w:hanging="577" w:left="562" w:right="0"/>
+      </w:pPr>
+      <w:r>
+        <w:rPr/>
+      </w:r>
+    </w:p>
+    <w:p>
+      <w:pPr>
         <w:pStyle w:val="style0"/>
         <w:spacing w:after="273" w:before="0"/>
         <w:ind w:hanging="10" w:left="-5" w:right="0"/>
       </w:pPr>
       <w:r>
         <w:rPr/>
-        <w:t>TODO – Luke you know more about Model 2. Help Davis with his section.</w:t>
+        <w:t xml:space="preserve">     </w:t>
+      </w:r>
+      <w:r>
+        <w:rPr/>
+        <w:t>Controllers will be used to run all of the background work of Leaguer.  They will fetch the necessary data and will tell the view what to do.  We will be implementing seven controllers into Leaguer.  Those will be:</w:t>
       </w:r>
     </w:p>
     <w:p>
@@ -989,7 +1037,7 @@
       <w:r>
         <w:rPr/>
         <w:tab/>
-        <w:t>The basic set up of our project will be the Model 2 design pattern for web applications.  This is broken up into five distinct parts:</w:t>
+        <w:t xml:space="preserve">      I.   PM &amp; Alerts – This controller will be used for sending and receiving private messages to and from the host.  Players will be able to message the host in order to inform him/her of anything during the tournament.  This will also allow the host to post any notifications he or she desires that will be displayed for all to see.  </w:t>
       </w:r>
     </w:p>
     <w:p>
@@ -1000,7 +1048,11 @@
       </w:pPr>
       <w:r>
         <w:rPr/>
-        <w:t>1.  Controllers</w:t>
+        <w:t xml:space="preserve">      </w:t>
+      </w:r>
+      <w:r>
+        <w:rPr/>
+        <w:t>II.  Homepage – Used to handle the homepage.  This will be the first web page seen by any user of the application.</w:t>
       </w:r>
     </w:p>
     <w:p>
@@ -1011,11 +1063,11 @@
       </w:pPr>
       <w:r>
         <w:rPr/>
-        <w:t xml:space="preserve">    </w:t>
-      </w:r>
-      <w:r>
-        <w:rPr/>
-        <w:t>The controller sections of the Model 2 design performs any logic necessary to obtain the correct content for display.  It then places the content in the request and decides which view it will pass the request to.  We will be implementing seven controllers into Leaguer.  Those will be:</w:t>
+        <w:t xml:space="preserve">      </w:t>
+      </w:r>
+      <w:r>
+        <w:rPr/>
+        <w:t xml:space="preserve">III.  Login – This controller will be used when a user attempts to sign in to their profile on Leaguer.  </w:t>
       </w:r>
     </w:p>
     <w:p>
@@ -1026,7 +1078,11 @@
       </w:pPr>
       <w:r>
         <w:rPr/>
-        <w:t>I.  PM &amp; Alerts – This controller will be used to handle private messages to the host of the tournament and alerts created by the host for the players/spectators to see.</w:t>
+        <w:t xml:space="preserve">      </w:t>
+      </w:r>
+      <w:r>
+        <w:rPr/>
+        <w:t>IV.  Search – This controller will be used to search the web-base for on going            tournaments, players and past tournaments.</w:t>
       </w:r>
     </w:p>
     <w:p>
@@ -1037,7 +1093,13 @@
       </w:pPr>
       <w:r>
         <w:rPr/>
-        <w:t>II.  Homepage – Used to handle the front page interactions with the website.</w:t>
+        <w:tab/>
+        <w:t xml:space="preserve">     V.  Tournament – Used for setting up a tournament.  This will be restricted to the host </w:t>
+        <w:tab/>
+        <w:t xml:space="preserve">  </w:t>
+        <w:tab/>
+        <w:tab/>
+        <w:t xml:space="preserve">          of the tournament.</w:t>
       </w:r>
     </w:p>
     <w:p>
@@ -1048,7 +1110,11 @@
       </w:pPr>
       <w:r>
         <w:rPr/>
-        <w:t>III.  Login – When the users prompts for this, they will be taken to a separate login page</w:t>
+        <w:t xml:space="preserve">     </w:t>
+      </w:r>
+      <w:r>
+        <w:rPr/>
+        <w:t>VI.  User – The controller that will take each user to their own profile.</w:t>
       </w:r>
     </w:p>
     <w:p>
@@ -1059,134 +1125,38 @@
       </w:pPr>
       <w:r>
         <w:rPr/>
-        <w:t>IV.  Search – This controller will be used to search the web-base for on going tournaments, players and past tournaments</w:t>
-      </w:r>
-    </w:p>
-    <w:p>
-      <w:pPr>
-        <w:pStyle w:val="style0"/>
-        <w:spacing w:after="273" w:before="0"/>
-        <w:ind w:hanging="10" w:left="-5" w:right="0"/>
-      </w:pPr>
-      <w:r>
-        <w:rPr/>
-        <w:t>V.  Tournament – Used for setting up a tournament.  This will be restricted to the host of the tournament.</w:t>
-      </w:r>
-    </w:p>
-    <w:p>
-      <w:pPr>
-        <w:pStyle w:val="style0"/>
-        <w:spacing w:after="273" w:before="0"/>
-        <w:ind w:hanging="10" w:left="-5" w:right="0"/>
-      </w:pPr>
-      <w:r>
-        <w:rPr/>
-        <w:t>VI.  User – The controller that will take each user to their own profile.</w:t>
-      </w:r>
-    </w:p>
-    <w:p>
-      <w:pPr>
-        <w:pStyle w:val="style0"/>
-        <w:spacing w:after="273" w:before="0"/>
-        <w:ind w:hanging="10" w:left="-5" w:right="0"/>
-      </w:pPr>
-      <w:r>
-        <w:rPr/>
-        <w:t xml:space="preserve">VII.  Match/Peer Review – used for gather game statistics and the separate player reviews. </w:t>
-      </w:r>
-    </w:p>
-    <w:p>
-      <w:pPr>
-        <w:pStyle w:val="style0"/>
-        <w:spacing w:after="273" w:before="0"/>
-        <w:ind w:hanging="10" w:left="-5" w:right="0"/>
-      </w:pPr>
-      <w:r>
-        <w:rPr/>
-        <w:t>2. View</w:t>
-      </w:r>
-    </w:p>
-    <w:p>
-      <w:pPr>
-        <w:pStyle w:val="style0"/>
-        <w:spacing w:after="273" w:before="0"/>
-        <w:ind w:hanging="10" w:left="-5" w:right="0"/>
-      </w:pPr>
-      <w:r>
-        <w:rPr/>
-        <w:t xml:space="preserve">    </w:t>
-      </w:r>
-      <w:r>
-        <w:rPr/>
-        <w:t xml:space="preserve">The view is used to render the content passed by the controller.  In Leaguer, this will be the separate web pages of the tournament website.  </w:t>
-      </w:r>
-    </w:p>
-    <w:p>
-      <w:pPr>
-        <w:pStyle w:val="style0"/>
-        <w:spacing w:after="273" w:before="0"/>
-        <w:ind w:hanging="10" w:left="-5" w:right="0"/>
-      </w:pPr>
-      <w:r>
-        <w:rPr/>
-        <w:t>3. Model</w:t>
-      </w:r>
-    </w:p>
-    <w:p>
-      <w:pPr>
-        <w:pStyle w:val="style0"/>
-        <w:spacing w:after="273" w:before="0"/>
-        <w:ind w:hanging="10" w:left="-5" w:right="0"/>
-      </w:pPr>
-      <w:r>
-        <w:rPr/>
-        <w:t>4. Database</w:t>
-      </w:r>
-    </w:p>
-    <w:p>
-      <w:pPr>
-        <w:pStyle w:val="style0"/>
-        <w:spacing w:after="273" w:before="0"/>
+        <w:t xml:space="preserve">     </w:t>
+      </w:r>
+      <w:r>
+        <w:rPr/>
+        <w:t xml:space="preserve">VII.  Match/Peer Review – used for gather game statistics and the separate player </w:t>
+        <w:tab/>
+        <w:tab/>
+        <w:t xml:space="preserve">  reviews.</w:t>
+      </w:r>
+    </w:p>
+    <w:p>
+      <w:pPr>
+        <w:pStyle w:val="style1"/>
         <w:ind w:hanging="0" w:left="-15" w:right="0"/>
       </w:pPr>
       <w:r>
-        <w:rPr/>
-        <w:t xml:space="preserve">   </w:t>
-      </w:r>
-      <w:r>
-        <w:rPr/>
-        <w:t xml:space="preserve">This will be the leaguer server which will be used to back up and store tournament information.  This will be built by the host of the tournaments.  </w:t>
-      </w:r>
-    </w:p>
-    <w:p>
-      <w:pPr>
-        <w:pStyle w:val="style0"/>
-        <w:spacing w:after="273" w:before="0"/>
-        <w:ind w:hanging="0" w:left="-15" w:right="0"/>
-      </w:pPr>
-      <w:r>
-        <w:rPr/>
-        <w:t>5.  Web Browser</w:t>
-      </w:r>
-    </w:p>
-    <w:p>
-      <w:pPr>
-        <w:pStyle w:val="style0"/>
-        <w:spacing w:after="273" w:before="0"/>
-        <w:ind w:hanging="0" w:left="-15" w:right="0"/>
-      </w:pPr>
-      <w:r>
-        <w:rPr/>
-        <w:t xml:space="preserve">    </w:t>
-      </w:r>
-      <w:r>
-        <w:rPr/>
-        <w:t>I really am not sure what to put here.</w:t>
+        <w:rPr>
+          <w:b w:val="false"/>
+          <w:bCs w:val="false"/>
+          <w:sz w:val="24"/>
+          <w:szCs w:val="24"/>
+        </w:rPr>
+        <w:t xml:space="preserve">Each of these controllers will fetch the data specified by its separate section.  The view will then be used to display all of this information, so Login will take the user to a login page, search will take the user to a search page and so on.  </w:t>
       </w:r>
     </w:p>
     <w:p>
       <w:pPr>
         <w:pStyle w:val="style1"/>
+        <w:numPr>
+          <w:ilvl w:val="0"/>
+          <w:numId w:val="1"/>
+        </w:numPr>
         <w:ind w:hanging="432" w:left="417" w:right="0"/>
       </w:pPr>
       <w:bookmarkStart w:id="10" w:name="__RefHeading__292_532651186"/>
@@ -1213,7 +1183,7 @@
         <w:pStyle w:val="style2"/>
         <w:numPr>
           <w:ilvl w:val="1"/>
-          <w:numId w:val="1"/>
+          <w:numId w:val="2"/>
         </w:numPr>
         <w:ind w:hanging="577" w:left="562" w:right="0"/>
       </w:pPr>
@@ -1286,7 +1256,7 @@
         <w:pStyle w:val="style2"/>
         <w:numPr>
           <w:ilvl w:val="1"/>
-          <w:numId w:val="1"/>
+          <w:numId w:val="2"/>
         </w:numPr>
         <w:ind w:hanging="577" w:left="562" w:right="0"/>
       </w:pPr>
@@ -1315,7 +1285,7 @@
         <w:pStyle w:val="style2"/>
         <w:numPr>
           <w:ilvl w:val="1"/>
-          <w:numId w:val="1"/>
+          <w:numId w:val="2"/>
         </w:numPr>
         <w:ind w:hanging="577" w:left="562" w:right="0"/>
       </w:pPr>
@@ -1351,6 +1321,10 @@
     <w:p>
       <w:pPr>
         <w:pStyle w:val="style1"/>
+        <w:numPr>
+          <w:ilvl w:val="0"/>
+          <w:numId w:val="1"/>
+        </w:numPr>
         <w:ind w:hanging="432" w:left="417" w:right="0"/>
       </w:pPr>
       <w:bookmarkStart w:id="18" w:name="__RefHeading__300_532651186"/>
@@ -1367,7 +1341,7 @@
         <w:pStyle w:val="style2"/>
         <w:numPr>
           <w:ilvl w:val="1"/>
-          <w:numId w:val="1"/>
+          <w:numId w:val="2"/>
         </w:numPr>
         <w:ind w:hanging="577" w:left="562" w:right="0"/>
       </w:pPr>
@@ -1456,7 +1430,7 @@
         <w:pStyle w:val="style2"/>
         <w:numPr>
           <w:ilvl w:val="1"/>
-          <w:numId w:val="1"/>
+          <w:numId w:val="2"/>
         </w:numPr>
         <w:ind w:hanging="577" w:left="562" w:right="0"/>
       </w:pPr>
@@ -1489,6 +1463,18 @@
       <w:r>
         <w:rPr/>
       </w:r>
+    </w:p>
+    <w:p>
+      <w:pPr>
+        <w:sectPr>
+          <w:type w:val="continuous"/>
+          <w:pgSz w:h="15840" w:w="12240"/>
+          <w:pgMar w:bottom="1536" w:footer="720" w:gutter="0" w:header="0" w:left="1800" w:right="1797" w:top="1491"/>
+          <w:formProt w:val="false"/>
+          <w:textDirection w:val="lrTb"/>
+          <w:docGrid w:charSpace="0" w:linePitch="240" w:type="default"/>
+        </w:sectPr>
+      </w:pPr>
     </w:p>
     <w:sectPr>
       <w:type w:val="continuous"/>
@@ -1508,7 +1494,7 @@
   <w:p>
     <w:pPr>
       <w:pStyle w:val="style0"/>
-      <w:spacing w:after="160" w:before="0" w:line="256" w:lineRule="auto"/>
+      <w:spacing w:after="160" w:before="0" w:line="254" w:lineRule="auto"/>
       <w:ind w:hanging="0" w:left="0" w:right="0"/>
     </w:pPr>
     <w:r>
@@ -1524,9 +1510,10 @@
     <w:pPr>
       <w:pStyle w:val="style0"/>
       <w:tabs>
+        <w:tab w:leader="none" w:pos="730" w:val="left"/>
         <w:tab w:leader="none" w:pos="4320" w:val="center"/>
       </w:tabs>
-      <w:spacing w:after="0" w:before="0" w:line="256" w:lineRule="auto"/>
+      <w:spacing w:after="0" w:before="0" w:line="254" w:lineRule="auto"/>
       <w:ind w:hanging="0" w:left="0" w:right="0"/>
     </w:pPr>
     <w:r>
@@ -1548,7 +1535,7 @@
       <w:fldChar w:fldCharType="separate"/>
     </w:r>
     <w:r>
-      <w:t>4</w:t>
+      <w:t>2</w:t>
     </w:r>
     <w:r>
       <w:fldChar w:fldCharType="end"/>
@@ -1567,9 +1554,10 @@
     <w:pPr>
       <w:pStyle w:val="style0"/>
       <w:tabs>
+        <w:tab w:leader="none" w:pos="730" w:val="left"/>
         <w:tab w:leader="none" w:pos="4320" w:val="center"/>
       </w:tabs>
-      <w:spacing w:after="0" w:before="0" w:line="256" w:lineRule="auto"/>
+      <w:spacing w:after="0" w:before="0" w:line="254" w:lineRule="auto"/>
       <w:ind w:hanging="0" w:left="0" w:right="0"/>
     </w:pPr>
     <w:r>
@@ -1591,7 +1579,7 @@
       <w:fldChar w:fldCharType="separate"/>
     </w:r>
     <w:r>
-      <w:t>5</w:t>
+      <w:t>3</w:t>
     </w:r>
     <w:r>
       <w:fldChar w:fldCharType="end"/>
@@ -1610,9 +1598,10 @@
     <w:pPr>
       <w:pStyle w:val="style0"/>
       <w:tabs>
+        <w:tab w:leader="none" w:pos="730" w:val="left"/>
         <w:tab w:leader="none" w:pos="4320" w:val="center"/>
       </w:tabs>
-      <w:spacing w:after="0" w:before="0" w:line="256" w:lineRule="auto"/>
+      <w:spacing w:after="0" w:before="0" w:line="254" w:lineRule="auto"/>
       <w:ind w:hanging="0" w:left="0" w:right="0"/>
     </w:pPr>
     <w:r>
@@ -1634,7 +1623,7 @@
       <w:fldChar w:fldCharType="separate"/>
     </w:r>
     <w:r>
-      <w:t>4</w:t>
+      <w:t>6</w:t>
     </w:r>
     <w:r>
       <w:fldChar w:fldCharType="end"/>
@@ -1653,9 +1642,10 @@
     <w:pPr>
       <w:pStyle w:val="style0"/>
       <w:tabs>
+        <w:tab w:leader="none" w:pos="730" w:val="left"/>
         <w:tab w:leader="none" w:pos="4320" w:val="center"/>
       </w:tabs>
-      <w:spacing w:after="0" w:before="0" w:line="256" w:lineRule="auto"/>
+      <w:spacing w:after="0" w:before="0" w:line="254" w:lineRule="auto"/>
       <w:ind w:hanging="0" w:left="0" w:right="0"/>
     </w:pPr>
     <w:r>
@@ -1677,7 +1667,7 @@
       <w:fldChar w:fldCharType="separate"/>
     </w:r>
     <w:r>
-      <w:t>5</w:t>
+      <w:t>7</w:t>
     </w:r>
     <w:r>
       <w:fldChar w:fldCharType="end"/>
@@ -1813,6 +1803,125 @@
   </w:abstractNum>
   <w:abstractNum w:abstractNumId="2">
     <w:lvl w:ilvl="0">
+      <w:start w:val="1"/>
+      <w:numFmt w:val="none"/>
+      <w:suff w:val="nothing"/>
+      <w:lvlText w:val=""/>
+      <w:lvlJc w:val="left"/>
+      <w:pPr>
+        <w:tabs>
+          <w:tab w:pos="432" w:val="num"/>
+        </w:tabs>
+        <w:ind w:hanging="432" w:left="432"/>
+      </w:pPr>
+    </w:lvl>
+    <w:lvl w:ilvl="1">
+      <w:start w:val="1"/>
+      <w:numFmt w:val="none"/>
+      <w:suff w:val="nothing"/>
+      <w:lvlText w:val=""/>
+      <w:lvlJc w:val="left"/>
+      <w:pPr>
+        <w:tabs>
+          <w:tab w:pos="576" w:val="num"/>
+        </w:tabs>
+        <w:ind w:hanging="576" w:left="576"/>
+      </w:pPr>
+    </w:lvl>
+    <w:lvl w:ilvl="2">
+      <w:start w:val="1"/>
+      <w:numFmt w:val="none"/>
+      <w:suff w:val="nothing"/>
+      <w:lvlText w:val=""/>
+      <w:lvlJc w:val="left"/>
+      <w:pPr>
+        <w:tabs>
+          <w:tab w:pos="720" w:val="num"/>
+        </w:tabs>
+        <w:ind w:hanging="720" w:left="720"/>
+      </w:pPr>
+    </w:lvl>
+    <w:lvl w:ilvl="3">
+      <w:start w:val="1"/>
+      <w:numFmt w:val="none"/>
+      <w:suff w:val="nothing"/>
+      <w:lvlText w:val=""/>
+      <w:lvlJc w:val="left"/>
+      <w:pPr>
+        <w:tabs>
+          <w:tab w:pos="864" w:val="num"/>
+        </w:tabs>
+        <w:ind w:hanging="864" w:left="864"/>
+      </w:pPr>
+    </w:lvl>
+    <w:lvl w:ilvl="4">
+      <w:start w:val="1"/>
+      <w:numFmt w:val="none"/>
+      <w:suff w:val="nothing"/>
+      <w:lvlText w:val=""/>
+      <w:lvlJc w:val="left"/>
+      <w:pPr>
+        <w:tabs>
+          <w:tab w:pos="1008" w:val="num"/>
+        </w:tabs>
+        <w:ind w:hanging="1008" w:left="1008"/>
+      </w:pPr>
+    </w:lvl>
+    <w:lvl w:ilvl="5">
+      <w:start w:val="1"/>
+      <w:numFmt w:val="none"/>
+      <w:suff w:val="nothing"/>
+      <w:lvlText w:val=""/>
+      <w:lvlJc w:val="left"/>
+      <w:pPr>
+        <w:tabs>
+          <w:tab w:pos="1152" w:val="num"/>
+        </w:tabs>
+        <w:ind w:hanging="1152" w:left="1152"/>
+      </w:pPr>
+    </w:lvl>
+    <w:lvl w:ilvl="6">
+      <w:start w:val="1"/>
+      <w:numFmt w:val="none"/>
+      <w:suff w:val="nothing"/>
+      <w:lvlText w:val=""/>
+      <w:lvlJc w:val="left"/>
+      <w:pPr>
+        <w:tabs>
+          <w:tab w:pos="1296" w:val="num"/>
+        </w:tabs>
+        <w:ind w:hanging="1296" w:left="1296"/>
+      </w:pPr>
+    </w:lvl>
+    <w:lvl w:ilvl="7">
+      <w:start w:val="1"/>
+      <w:numFmt w:val="none"/>
+      <w:suff w:val="nothing"/>
+      <w:lvlText w:val=""/>
+      <w:lvlJc w:val="left"/>
+      <w:pPr>
+        <w:tabs>
+          <w:tab w:pos="1440" w:val="num"/>
+        </w:tabs>
+        <w:ind w:hanging="1440" w:left="1440"/>
+      </w:pPr>
+    </w:lvl>
+    <w:lvl w:ilvl="8">
+      <w:start w:val="1"/>
+      <w:numFmt w:val="none"/>
+      <w:suff w:val="nothing"/>
+      <w:lvlText w:val=""/>
+      <w:lvlJc w:val="left"/>
+      <w:pPr>
+        <w:tabs>
+          <w:tab w:pos="1584" w:val="num"/>
+        </w:tabs>
+        <w:ind w:hanging="1584" w:left="1584"/>
+      </w:pPr>
+    </w:lvl>
+  </w:abstractNum>
+  <w:abstractNum w:abstractNumId="3">
+    <w:lvl w:ilvl="0">
       <w:start w:val="5"/>
       <w:numFmt w:val="bullet"/>
       <w:lvlText w:val=""/>
@@ -1921,7 +2030,7 @@
       </w:rPr>
     </w:lvl>
   </w:abstractNum>
-  <w:abstractNum w:abstractNumId="3">
+  <w:abstractNum w:abstractNumId="4">
     <w:lvl w:ilvl="0">
       <w:start w:val="1"/>
       <w:numFmt w:val="decimal"/>
@@ -1933,19 +2042,19 @@
         </w:tabs>
         <w:ind w:hanging="360" w:left="720"/>
       </w:pPr>
+    </w:lvl>
+    <w:lvl w:ilvl="1">
+      <w:start w:val="7"/>
+      <w:numFmt w:val="upperRoman"/>
+      <w:lvlText w:val="%2."/>
+      <w:lvlJc w:val="left"/>
+      <w:pPr>
+        <w:tabs>
+          <w:tab w:pos="1080" w:val="num"/>
+        </w:tabs>
+        <w:ind w:hanging="360" w:left="1080"/>
+      </w:pPr>
       <w:rPr/>
-    </w:lvl>
-    <w:lvl w:ilvl="1">
-      <w:start w:val="1"/>
-      <w:numFmt w:val="decimal"/>
-      <w:lvlText w:val="%2."/>
-      <w:lvlJc w:val="left"/>
-      <w:pPr>
-        <w:tabs>
-          <w:tab w:pos="1080" w:val="num"/>
-        </w:tabs>
-        <w:ind w:hanging="360" w:left="1080"/>
-      </w:pPr>
     </w:lvl>
     <w:lvl w:ilvl="2">
       <w:start w:val="1"/>
@@ -2040,6 +2149,9 @@
   </w:num>
   <w:num w:numId="3">
     <w:abstractNumId w:val="3"/>
+  </w:num>
+  <w:num w:numId="4">
+    <w:abstractNumId w:val="4"/>
   </w:num>
 </w:numbering>
 </file>
@@ -2052,10 +2164,10 @@
     <w:pPr>
       <w:widowControl/>
       <w:tabs>
-        <w:tab w:leader="none" w:pos="730" w:val="left"/>
+        <w:tab w:leader="none" w:pos="740" w:val="left"/>
       </w:tabs>
       <w:suppressAutoHyphens w:val="true"/>
-      <w:spacing w:after="3" w:before="0" w:line="247" w:lineRule="auto"/>
+      <w:spacing w:after="3" w:before="0" w:line="244" w:lineRule="auto"/>
       <w:ind w:hanging="10" w:left="10" w:right="0"/>
     </w:pPr>
     <w:rPr>
@@ -2068,14 +2180,19 @@
   </w:style>
   <w:style w:styleId="style1" w:type="paragraph">
     <w:name w:val="Heading 1"/>
-    <w:basedOn w:val="style26"/>
-    <w:next w:val="style27"/>
+    <w:basedOn w:val="style29"/>
+    <w:next w:val="style30"/>
     <w:pPr>
       <w:keepNext/>
       <w:keepLines/>
       <w:widowControl/>
+      <w:numPr>
+        <w:ilvl w:val="0"/>
+        <w:numId w:val="1"/>
+      </w:numPr>
       <w:spacing w:after="0" w:before="240"/>
       <w:ind w:hanging="10" w:left="10" w:right="0"/>
+      <w:outlineLvl w:val="0"/>
     </w:pPr>
     <w:rPr>
       <w:rFonts w:ascii="Arial" w:cs="Arial" w:eastAsia="Arial" w:hAnsi="Arial"/>
@@ -2086,8 +2203,8 @@
   </w:style>
   <w:style w:styleId="style2" w:type="paragraph">
     <w:name w:val="Heading 2"/>
-    <w:basedOn w:val="style26"/>
-    <w:next w:val="style27"/>
+    <w:basedOn w:val="style29"/>
+    <w:next w:val="style30"/>
     <w:pPr>
       <w:keepNext/>
       <w:keepLines/>
@@ -2110,8 +2227,8 @@
   </w:style>
   <w:style w:styleId="style3" w:type="paragraph">
     <w:name w:val="Heading 3"/>
-    <w:basedOn w:val="style26"/>
-    <w:next w:val="style27"/>
+    <w:basedOn w:val="style29"/>
+    <w:next w:val="style30"/>
     <w:pPr>
       <w:keepNext/>
       <w:keepLines/>
@@ -2221,19 +2338,40 @@
     </w:rPr>
   </w:style>
   <w:style w:styleId="style24" w:type="character">
+    <w:name w:val="ListLabel 4"/>
+    <w:next w:val="style24"/>
+    <w:rPr>
+      <w:rFonts w:cs="Symbol"/>
+    </w:rPr>
+  </w:style>
+  <w:style w:styleId="style25" w:type="character">
+    <w:name w:val="ListLabel 5"/>
+    <w:next w:val="style25"/>
+    <w:rPr>
+      <w:rFonts w:cs="Courier New"/>
+    </w:rPr>
+  </w:style>
+  <w:style w:styleId="style26" w:type="character">
+    <w:name w:val="ListLabel 6"/>
+    <w:next w:val="style26"/>
+    <w:rPr>
+      <w:rFonts w:cs="Wingdings"/>
+    </w:rPr>
+  </w:style>
+  <w:style w:styleId="style27" w:type="character">
     <w:name w:val="Index Link"/>
-    <w:next w:val="style24"/>
+    <w:next w:val="style27"/>
     <w:rPr/>
   </w:style>
-  <w:style w:styleId="style25" w:type="character">
+  <w:style w:styleId="style28" w:type="character">
     <w:name w:val="Numbering Symbols"/>
-    <w:next w:val="style25"/>
+    <w:next w:val="style28"/>
     <w:rPr/>
   </w:style>
-  <w:style w:styleId="style26" w:type="paragraph">
+  <w:style w:styleId="style29" w:type="paragraph">
     <w:name w:val="Heading"/>
     <w:basedOn w:val="style0"/>
-    <w:next w:val="style27"/>
+    <w:next w:val="style30"/>
     <w:pPr>
       <w:keepNext/>
       <w:spacing w:after="120" w:before="240"/>
@@ -2244,28 +2382,28 @@
       <w:szCs w:val="28"/>
     </w:rPr>
   </w:style>
-  <w:style w:styleId="style27" w:type="paragraph">
+  <w:style w:styleId="style30" w:type="paragraph">
     <w:name w:val="Text body"/>
     <w:basedOn w:val="style0"/>
-    <w:next w:val="style27"/>
+    <w:next w:val="style30"/>
     <w:pPr>
       <w:spacing w:after="120" w:before="0"/>
     </w:pPr>
     <w:rPr/>
   </w:style>
-  <w:style w:styleId="style28" w:type="paragraph">
+  <w:style w:styleId="style31" w:type="paragraph">
     <w:name w:val="List"/>
-    <w:basedOn w:val="style27"/>
-    <w:next w:val="style28"/>
+    <w:basedOn w:val="style30"/>
+    <w:next w:val="style31"/>
     <w:pPr/>
     <w:rPr>
       <w:rFonts w:cs="Lohit Hindi"/>
     </w:rPr>
   </w:style>
-  <w:style w:styleId="style29" w:type="paragraph">
+  <w:style w:styleId="style32" w:type="paragraph">
     <w:name w:val="Caption"/>
     <w:basedOn w:val="style0"/>
-    <w:next w:val="style29"/>
+    <w:next w:val="style32"/>
     <w:pPr>
       <w:suppressLineNumbers/>
       <w:spacing w:after="120" w:before="120"/>
@@ -2278,10 +2416,10 @@
       <w:szCs w:val="24"/>
     </w:rPr>
   </w:style>
-  <w:style w:styleId="style30" w:type="paragraph">
+  <w:style w:styleId="style33" w:type="paragraph">
     <w:name w:val="Index"/>
     <w:basedOn w:val="style0"/>
-    <w:next w:val="style30"/>
+    <w:next w:val="style33"/>
     <w:pPr>
       <w:suppressLineNumbers/>
     </w:pPr>
@@ -2289,14 +2427,14 @@
       <w:rFonts w:cs="Lohit Hindi"/>
     </w:rPr>
   </w:style>
-  <w:style w:styleId="style31" w:type="paragraph">
+  <w:style w:styleId="style34" w:type="paragraph">
     <w:name w:val="Contents 1"/>
-    <w:basedOn w:val="style30"/>
-    <w:next w:val="style31"/>
+    <w:basedOn w:val="style33"/>
+    <w:next w:val="style34"/>
     <w:pPr>
       <w:widowControl/>
       <w:tabs>
-        <w:tab w:leader="dot" w:pos="9997" w:val="right"/>
+        <w:tab w:leader="dot" w:pos="10022" w:val="right"/>
       </w:tabs>
       <w:spacing w:after="131" w:before="0"/>
       <w:ind w:hanging="10" w:left="25" w:right="20"/>
@@ -2308,14 +2446,14 @@
       <w:sz w:val="20"/>
     </w:rPr>
   </w:style>
-  <w:style w:styleId="style32" w:type="paragraph">
+  <w:style w:styleId="style35" w:type="paragraph">
     <w:name w:val="Contents 2"/>
-    <w:basedOn w:val="style30"/>
-    <w:next w:val="style32"/>
+    <w:basedOn w:val="style33"/>
+    <w:next w:val="style35"/>
     <w:pPr>
       <w:widowControl/>
       <w:tabs>
-        <w:tab w:leader="dot" w:pos="9954" w:val="right"/>
+        <w:tab w:leader="dot" w:pos="10219" w:val="right"/>
       </w:tabs>
       <w:spacing w:after="9" w:before="0"/>
       <w:ind w:hanging="10" w:left="265" w:right="20"/>
@@ -2326,22 +2464,24 @@
       <w:sz w:val="20"/>
     </w:rPr>
   </w:style>
-  <w:style w:styleId="style33" w:type="paragraph">
+  <w:style w:styleId="style36" w:type="paragraph">
     <w:name w:val="List Paragraph"/>
     <w:basedOn w:val="style0"/>
-    <w:next w:val="style33"/>
+    <w:next w:val="style36"/>
     <w:pPr>
       <w:ind w:hanging="10" w:left="720" w:right="0"/>
     </w:pPr>
     <w:rPr/>
   </w:style>
-  <w:style w:styleId="style34" w:type="paragraph">
+  <w:style w:styleId="style37" w:type="paragraph">
     <w:name w:val="Contents Heading"/>
     <w:basedOn w:val="style1"/>
-    <w:next w:val="style34"/>
+    <w:next w:val="style37"/>
     <w:pPr>
       <w:suppressLineNumbers/>
       <w:spacing w:after="0" w:before="240"/>
+      <w:ind w:hanging="10" w:left="10" w:right="0"/>
+      <w:outlineLvl w:val="9"/>
     </w:pPr>
     <w:rPr>
       <w:rFonts w:ascii="Calibri Light" w:cs="" w:hAnsi="Calibri Light"/>
@@ -2352,15 +2492,15 @@
       <w:szCs w:val="32"/>
     </w:rPr>
   </w:style>
-  <w:style w:styleId="style35" w:type="paragraph">
+  <w:style w:styleId="style38" w:type="paragraph">
     <w:name w:val="Footer"/>
     <w:basedOn w:val="style0"/>
-    <w:next w:val="style35"/>
+    <w:next w:val="style38"/>
     <w:pPr>
       <w:suppressLineNumbers/>
       <w:tabs>
-        <w:tab w:leader="none" w:pos="4996" w:val="center"/>
-        <w:tab w:leader="none" w:pos="9982" w:val="right"/>
+        <w:tab w:leader="none" w:pos="5006" w:val="center"/>
+        <w:tab w:leader="none" w:pos="9992" w:val="right"/>
       </w:tabs>
     </w:pPr>
     <w:rPr/>

</xml_diff>

<commit_message>
small changes to 5.1
</commit_message>
<xml_diff>
--- a/docs/DesignDocument.docx
+++ b/docs/DesignDocument.docx
@@ -1977,16 +1977,61 @@
       </w:r>
       <w:bookmarkEnd w:id="10"/>
     </w:p>
+    <w:p/>
+    <w:p>
+      <w:pPr>
+        <w:rPr>
+          <w:b/>
+          <w:u w:val="single"/>
+        </w:rPr>
+      </w:pPr>
+      <w:r>
+        <w:rPr>
+          <w:b/>
+          <w:u w:val="single"/>
+        </w:rPr>
+        <w:t>VIEWS</w:t>
+      </w:r>
+    </w:p>
     <w:p>
       <w:pPr>
         <w:spacing w:after="273"/>
         <w:ind w:left="-5"/>
       </w:pPr>
       <w:r>
-        <w:t>TODO – I will do this</w:t>
-      </w:r>
-      <w:r>
-        <w:t>, but Andrew you will guide me through some of the ideas</w:t>
+        <w:rPr>
+          <w:b/>
+        </w:rPr>
+        <w:t xml:space="preserve">Webpage: </w:t>
+      </w:r>
+      <w:r>
+        <w:t>An abstract HTML file</w:t>
+      </w:r>
+      <w:r>
+        <w:t>, all entries below are webpages (we represent them as subclasses of the abstract “Webpage” class</w:t>
+      </w:r>
+      <w:r>
+        <w:t>.</w:t>
+      </w:r>
+      <w:r>
+        <w:t xml:space="preserve"> All webpages will send</w:t>
+      </w:r>
+      <w:r>
+        <w:t xml:space="preserve"> HTTP requests to the server. Most of the visual effects and update the display with </w:t>
+      </w:r>
+      <w:proofErr w:type="spellStart"/>
+      <w:r>
+        <w:t>Javascript</w:t>
+      </w:r>
+      <w:proofErr w:type="spellEnd"/>
+      <w:r>
+        <w:t xml:space="preserve"> methods.</w:t>
+      </w:r>
+      <w:r>
+        <w:t xml:space="preserve"> Each page will have a link to either the login or the logged in user’s page.</w:t>
+      </w:r>
+      <w:r>
+        <w:t xml:space="preserve"> </w:t>
       </w:r>
     </w:p>
     <w:p>
@@ -1995,10 +2040,94 @@
         <w:ind w:left="-5"/>
       </w:pPr>
       <w:r>
-        <w:t>Note – All of these classes are represented in the “Model” part of the Model 2 software pattern.</w:t>
+        <w:rPr>
+          <w:b/>
+        </w:rPr>
+        <w:t>Homepage</w:t>
+      </w:r>
+      <w:r>
+        <w:t>: This page has 3</w:t>
+      </w:r>
+      <w:r>
+        <w:t xml:space="preserve"> basic options.</w:t>
+      </w:r>
+      <w:r>
+        <w:t xml:space="preserve"> Visually simple – two large buttons on a white screen, and a search bar above them.</w:t>
+      </w:r>
+      <w:r>
+        <w:t xml:space="preserve"> The search bar will allow you to search upcoming or current searchable tournaments.</w:t>
+      </w:r>
+      <w:r>
+        <w:t xml:space="preserve"> Log in (which will take you to the login page) and “Go to Tournament” in which you enter a tournament title</w:t>
+      </w:r>
+      <w:r>
+        <w:t>. This interacts with the Homepage Controller.</w:t>
+      </w:r>
+    </w:p>
+    <w:p>
+      <w:pPr>
+        <w:spacing w:after="273"/>
+        <w:ind w:left="-5"/>
+      </w:pPr>
+      <w:r>
+        <w:rPr>
+          <w:b/>
+        </w:rPr>
+        <w:t>Login</w:t>
+      </w:r>
+      <w:r>
+        <w:t>:</w:t>
+      </w:r>
+      <w:r>
+        <w:t xml:space="preserve"> Page with form entries for username, password. If user clicks “new user” more forms entries will </w:t>
       </w:r>
       <w:bookmarkStart w:id="11" w:name="_GoBack"/>
       <w:bookmarkEnd w:id="11"/>
+      <w:r>
+        <w:t>appear. One for repeating the password, and one for email. This interacts with the Login controller.</w:t>
+      </w:r>
+    </w:p>
+    <w:p>
+      <w:pPr>
+        <w:spacing w:after="273"/>
+        <w:ind w:left="0" w:firstLine="0"/>
+      </w:pPr>
+      <w:r>
+        <w:rPr>
+          <w:b/>
+        </w:rPr>
+        <w:t xml:space="preserve">Tournament: </w:t>
+      </w:r>
+      <w:r>
+        <w:t>A tr</w:t>
+      </w:r>
+      <w:r>
+        <w:t xml:space="preserve">ee-like display of pairs </w:t>
+      </w:r>
+      <w:r>
+        <w:t>of matches, where each match consists of a pair of teams.</w:t>
+      </w:r>
+      <w:r>
+        <w:t xml:space="preserve"> All users can click on a match to go to that match’s page.  Host can see a gear on top left corner that represents tournament settings. This will open up more options for the host to change.</w:t>
+      </w:r>
+      <w:r>
+        <w:t xml:space="preserve"> This interacts with the tournament controller.</w:t>
+      </w:r>
+    </w:p>
+    <w:p>
+      <w:pPr>
+        <w:spacing w:after="273"/>
+        <w:ind w:left="0" w:firstLine="0"/>
+      </w:pPr>
+      <w:r>
+        <w:rPr>
+          <w:b/>
+        </w:rPr>
+        <w:t xml:space="preserve">Match: </w:t>
+      </w:r>
+      <w:r>
+        <w:t>A display of both teams.</w:t>
+      </w:r>
     </w:p>
     <w:p>
       <w:pPr>
@@ -2009,6 +2138,7 @@
         <w:rPr>
           <w:b/>
         </w:rPr>
+        <w:lastRenderedPageBreak/>
         <w:t xml:space="preserve">Server: </w:t>
       </w:r>
       <w:r>
@@ -2077,6 +2207,9 @@
       </w:pPr>
       <w:r>
         <w:t>TODO – I’m working on this</w:t>
+      </w:r>
+      <w:r>
+        <w:t xml:space="preserve"> – see images.pptx</w:t>
       </w:r>
     </w:p>
     <w:p>
@@ -2192,7 +2325,7 @@
       <w:rPr>
         <w:noProof/>
       </w:rPr>
-      <w:t>3</w:t>
+      <w:t>5</w:t>
     </w:r>
     <w:r>
       <w:fldChar w:fldCharType="end"/>
@@ -3481,7 +3614,7 @@
 </file>
 
 <file path=customXml/itemProps1.xml><?xml version="1.0" encoding="utf-8"?>
-<ds:datastoreItem xmlns:ds="http://schemas.openxmlformats.org/officeDocument/2006/customXml" ds:itemID="{775BD9D4-9A07-4DBC-A66A-EB0E0BAC4CB1}">
+<ds:datastoreItem xmlns:ds="http://schemas.openxmlformats.org/officeDocument/2006/customXml" ds:itemID="{F63502C2-6F0B-4776-89EA-17E7E67F9465}">
   <ds:schemaRefs>
     <ds:schemaRef ds:uri="http://schemas.openxmlformats.org/officeDocument/2006/bibliography"/>
   </ds:schemaRefs>

</xml_diff>